<commit_message>
add code mappings to restoration materials for crowns and pontics
</commit_message>
<xml_diff>
--- a/src/data/Axiom template for crown restoration procedures.docx
+++ b/src/data/Axiom template for crown restoration procedures.docx
@@ -169,6 +169,18 @@
       <w:r>
         <w:t>**</w:t>
       </w:r>
+      <w:r>
+        <w:t xml:space="preserve"> </w:t>
+      </w:r>
+      <w:r>
+        <w:rPr>
+          <w:b/>
+          <w:color w:val="FF0000"/>
+        </w:rPr>
+        <w:t>NB: There are more than one.</w:t>
+      </w:r>
+      <w:bookmarkStart w:id="0" w:name="_GoBack"/>
+      <w:bookmarkEnd w:id="0"/>
     </w:p>
     <w:p>
       <w:proofErr w:type="gramStart"/>
@@ -1017,10 +1029,7 @@
     </w:p>
     <w:p>
       <w:r>
-        <w:t xml:space="preserve">'2390' </w:t>
-      </w:r>
-      <w:r>
-        <w:t xml:space="preserve">/* </w:t>
+        <w:t xml:space="preserve">'2390' /* </w:t>
       </w:r>
       <w:proofErr w:type="gramStart"/>
       <w:r>
@@ -1043,6 +1052,11 @@
     </w:p>
     <w:p>
       <w:r>
+        <w:t>'2720'</w:t>
+      </w:r>
+    </w:p>
+    <w:p>
+      <w:r>
         <w:t>'2721'</w:t>
       </w:r>
     </w:p>
@@ -1088,12 +1102,12 @@
     </w:p>
     <w:p>
       <w:r>
+        <w:lastRenderedPageBreak/>
         <w:t>'2783'</w:t>
       </w:r>
     </w:p>
     <w:p>
       <w:r>
-        <w:lastRenderedPageBreak/>
         <w:t>'2790'</w:t>
       </w:r>
     </w:p>
@@ -1175,10 +1189,7 @@
     </w:p>
     <w:p>
       <w:r>
-        <w:t>'6</w:t>
-      </w:r>
-      <w:r>
-        <w:t>751'</w:t>
+        <w:t>'6751'</w:t>
       </w:r>
     </w:p>
     <w:p>
@@ -1232,8 +1243,6 @@
       </w:r>
     </w:p>
     <w:p>
-      <w:bookmarkStart w:id="0" w:name="_GoBack"/>
-      <w:bookmarkEnd w:id="0"/>
       <w:r>
         <w:t>'6795'</w:t>
       </w:r>
@@ -1403,7 +1412,7 @@
   <w:style w:type="paragraph" w:default="1" w:styleId="Normal">
     <w:name w:val="Normal"/>
     <w:qFormat/>
-    <w:rsid w:val="00C53F01"/>
+    <w:rsid w:val="00353868"/>
   </w:style>
   <w:style w:type="character" w:default="1" w:styleId="DefaultParagraphFont">
     <w:name w:val="Default Paragraph Font"/>
@@ -1601,7 +1610,7 @@
   <w:style w:type="paragraph" w:default="1" w:styleId="Normal">
     <w:name w:val="Normal"/>
     <w:qFormat/>
-    <w:rsid w:val="00C53F01"/>
+    <w:rsid w:val="00353868"/>
   </w:style>
   <w:style w:type="character" w:default="1" w:styleId="DefaultParagraphFont">
     <w:name w:val="Default Paragraph Font"/>

</xml_diff>